<commit_message>
Lavet rettelse som skal godkendes og en enkel kommentar i GUI design valg
</commit_message>
<xml_diff>
--- a/Rapport/Gui design valg.docx
+++ b/Rapport/Gui design valg.docx
@@ -16,107 +16,305 @@
         <w:t xml:space="preserve"> WPF</w:t>
       </w:r>
       <w:r>
-        <w:t xml:space="preserve"> i Visual Studio for at designe </w:t>
-      </w:r>
-      <w:proofErr w:type="spellStart"/>
-      <w:r>
-        <w:t>GUI’en</w:t>
-      </w:r>
-      <w:proofErr w:type="spellEnd"/>
-      <w:r>
-        <w:t xml:space="preserve">, da det program og metode der er blevet undervist i. </w:t>
+        <w:t xml:space="preserve"> </w:t>
+      </w:r>
+      <w:del w:id="0" w:author="Nicklas Nielsen" w:date="2016-05-02T10:51:00Z">
+        <w:r>
+          <w:delText xml:space="preserve">i Visual Studio </w:delText>
+        </w:r>
+      </w:del>
+      <w:r>
+        <w:t xml:space="preserve">for at designe </w:t>
+      </w:r>
+      <w:proofErr w:type="spellStart"/>
+      <w:proofErr w:type="gramStart"/>
+      <w:r>
+        <w:t>GUI’en,</w:t>
+      </w:r>
+      <w:del w:id="1" w:author="Nicklas Nielsen" w:date="2016-05-02T10:51:00Z">
+        <w:r>
+          <w:delText xml:space="preserve"> </w:delText>
+        </w:r>
+      </w:del>
+      <w:ins w:id="2" w:author="Nicklas Nielsen" w:date="2016-05-02T10:51:00Z">
+        <w:r>
+          <w:t>Da</w:t>
+        </w:r>
+        <w:proofErr w:type="spellEnd"/>
+        <w:proofErr w:type="gramEnd"/>
+        <w:r>
+          <w:t xml:space="preserve"> der i 4. </w:t>
+        </w:r>
+      </w:ins>
+      <w:ins w:id="3" w:author="Nicklas Nielsen" w:date="2016-05-02T10:52:00Z">
+        <w:r>
+          <w:t>semester GUI fag er blevet etableret erfaring med WPF.</w:t>
+        </w:r>
+      </w:ins>
+      <w:del w:id="4" w:author="Nicklas Nielsen" w:date="2016-05-02T10:51:00Z">
+        <w:r>
+          <w:delText>da det program og metode der er blevet undervist i</w:delText>
+        </w:r>
+      </w:del>
+      <w:r>
+        <w:t xml:space="preserve">. </w:t>
       </w:r>
     </w:p>
     <w:p>
-      <w:r>
-        <w:t xml:space="preserve">Selve programmet er delt op i en </w:t>
-      </w:r>
-      <w:r>
-        <w:t>administrations</w:t>
-      </w:r>
-      <w:r>
-        <w:t xml:space="preserve"> del og en forbruger del. Administrations delen består af Forretningsmanager</w:t>
-      </w:r>
-      <w:r>
-        <w:t xml:space="preserve"> og </w:t>
-      </w:r>
-      <w:proofErr w:type="spellStart"/>
-      <w:r>
-        <w:t>a</w:t>
-      </w:r>
-      <w:r>
-        <w:t>dmin</w:t>
-      </w:r>
-      <w:proofErr w:type="spellEnd"/>
-      <w:r>
-        <w:t xml:space="preserve">, hvor der er lagt en login foran, så man skal have brugernavn og kode for at kunne rette i nogle af dem. </w:t>
-      </w:r>
-      <w:r>
-        <w:t xml:space="preserve"> Det kan ses på </w:t>
-      </w:r>
-      <w:r>
-        <w:fldChar w:fldCharType="begin"/>
-      </w:r>
-      <w:r>
-        <w:instrText xml:space="preserve"> REF _Ref449946387 \h </w:instrText>
-      </w:r>
+      <w:ins w:id="5" w:author="Nicklas Nielsen" w:date="2016-05-02T10:56:00Z">
+        <w:r>
+          <w:t xml:space="preserve">Pristjek220 er blevet lavet med to forskellige </w:t>
+        </w:r>
+        <w:proofErr w:type="spellStart"/>
+        <w:r>
+          <w:t>GUI’er</w:t>
+        </w:r>
+      </w:ins>
+      <w:proofErr w:type="spellEnd"/>
+      <w:ins w:id="6" w:author="Nicklas Nielsen" w:date="2016-05-02T10:58:00Z">
+        <w:r>
+          <w:t>;</w:t>
+        </w:r>
+      </w:ins>
+      <w:ins w:id="7" w:author="Nicklas Nielsen" w:date="2016-05-02T10:56:00Z">
+        <w:r>
+          <w:t xml:space="preserve"> en til forbrugerne og en til </w:t>
+        </w:r>
+      </w:ins>
+      <w:ins w:id="8" w:author="Nicklas Nielsen" w:date="2016-05-02T10:57:00Z">
+        <w:r>
+          <w:t>administration</w:t>
+        </w:r>
+      </w:ins>
+      <w:del w:id="9" w:author="Nicklas Nielsen" w:date="2016-05-02T10:56:00Z">
+        <w:r>
+          <w:delText xml:space="preserve">Selve programmet er delt op i en </w:delText>
+        </w:r>
+        <w:r>
+          <w:delText>administrations</w:delText>
+        </w:r>
+        <w:r>
+          <w:delText xml:space="preserve"> del og en forbruger del</w:delText>
+        </w:r>
+      </w:del>
+      <w:r>
+        <w:t xml:space="preserve">. Administrations delen består af </w:t>
+      </w:r>
+      <w:ins w:id="10" w:author="Nicklas Nielsen" w:date="2016-05-02T10:59:00Z">
+        <w:r>
+          <w:t>et login vindue hvor efter man bliver di</w:t>
+        </w:r>
+        <w:r>
+          <w:t xml:space="preserve">rigeret til </w:t>
+        </w:r>
+      </w:ins>
+      <w:r>
+        <w:t>Forretningsmanager</w:t>
+      </w:r>
+      <w:r>
+        <w:t xml:space="preserve"> </w:t>
+      </w:r>
+      <w:del w:id="11" w:author="Nicklas Nielsen" w:date="2016-05-02T11:00:00Z">
+        <w:r>
+          <w:delText xml:space="preserve">og </w:delText>
+        </w:r>
+      </w:del>
+      <w:ins w:id="12" w:author="Nicklas Nielsen" w:date="2016-05-02T11:00:00Z">
+        <w:r>
+          <w:t>eller</w:t>
+        </w:r>
+        <w:r>
+          <w:t xml:space="preserve"> </w:t>
+        </w:r>
+      </w:ins>
+      <w:del w:id="13" w:author="Nicklas Nielsen" w:date="2016-05-02T11:01:00Z">
+        <w:r>
+          <w:delText>a</w:delText>
+        </w:r>
+        <w:r>
+          <w:delText>dmin</w:delText>
+        </w:r>
+      </w:del>
+      <w:proofErr w:type="spellStart"/>
+      <w:ins w:id="14" w:author="Nicklas Nielsen" w:date="2016-05-02T11:01:00Z">
+        <w:r>
+          <w:t>A</w:t>
+        </w:r>
+        <w:r>
+          <w:t>dmin</w:t>
+        </w:r>
+        <w:proofErr w:type="spellEnd"/>
+        <w:r>
+          <w:t xml:space="preserve"> </w:t>
+        </w:r>
+      </w:ins>
+      <w:ins w:id="15" w:author="Nicklas Nielsen" w:date="2016-05-02T11:00:00Z">
+        <w:r>
+          <w:t>afhængig af hvilket login der b</w:t>
+        </w:r>
+      </w:ins>
+      <w:ins w:id="16" w:author="Nicklas Nielsen" w:date="2016-05-02T11:01:00Z">
+        <w:r>
+          <w:t>enyttes</w:t>
+        </w:r>
+      </w:ins>
+      <w:del w:id="17" w:author="Nicklas Nielsen" w:date="2016-05-02T11:10:00Z">
+        <w:r>
+          <w:delText>, hvor der er lagt en login foran, så man skal have brugernavn og kode for at kunne rette i nogle af dem</w:delText>
+        </w:r>
+      </w:del>
+      <w:r>
+        <w:t xml:space="preserve">. </w:t>
+      </w:r>
+      <w:r>
+        <w:t xml:space="preserve"> </w:t>
+      </w:r>
+      <w:del w:id="18" w:author="Nicklas Nielsen" w:date="2016-05-02T11:17:00Z">
+        <w:r>
+          <w:delText xml:space="preserve">Det </w:delText>
+        </w:r>
+      </w:del>
+      <w:ins w:id="19" w:author="Nicklas Nielsen" w:date="2016-05-02T11:17:00Z">
+        <w:r>
+          <w:t>På</w:t>
+        </w:r>
+        <w:r>
+          <w:t xml:space="preserve"> </w:t>
+        </w:r>
+      </w:ins>
+      <w:ins w:id="20" w:author="Nicklas Nielsen" w:date="2016-05-02T11:18:00Z">
+        <w:r>
+          <w:fldChar w:fldCharType="begin"/>
+        </w:r>
+        <w:r>
+          <w:instrText xml:space="preserve"> REF _Ref449946387 \h </w:instrText>
+        </w:r>
+      </w:ins>
       <w:r>
         <w:fldChar w:fldCharType="separate"/>
       </w:r>
-      <w:r>
-        <w:t xml:space="preserve">Figur </w:t>
-      </w:r>
-      <w:r>
-        <w:rPr>
-          <w:noProof/>
-        </w:rPr>
-        <w:t>1</w:t>
-      </w:r>
-      <w:r>
-        <w:fldChar w:fldCharType="end"/>
-      </w:r>
-      <w:r>
-        <w:t xml:space="preserve"> på en simpel måde for at give forståelse, hvordan der navigeres rundt. Forretningsmanager og </w:t>
-      </w:r>
-      <w:proofErr w:type="spellStart"/>
-      <w:r>
-        <w:t>admin</w:t>
-      </w:r>
-      <w:proofErr w:type="spellEnd"/>
-      <w:r>
-        <w:t xml:space="preserve"> har også flere funktionaliter, men på </w:t>
-      </w:r>
-      <w:r>
-        <w:fldChar w:fldCharType="begin"/>
-      </w:r>
-      <w:r>
-        <w:instrText xml:space="preserve"> REF _Ref449946387 \h </w:instrText>
-      </w:r>
-      <w:r>
-        <w:fldChar w:fldCharType="separate"/>
-      </w:r>
-      <w:r>
-        <w:t xml:space="preserve">Figur </w:t>
-      </w:r>
-      <w:r>
-        <w:rPr>
-          <w:noProof/>
-        </w:rPr>
-        <w:t>1</w:t>
-      </w:r>
-      <w:r>
-        <w:fldChar w:fldCharType="end"/>
-      </w:r>
-      <w:r>
-        <w:t xml:space="preserve"> bliver der kun vist hvordan der bliver skiftet mellem dem.</w:t>
-      </w:r>
+      <w:ins w:id="21" w:author="Nicklas Nielsen" w:date="2016-05-02T11:18:00Z">
+        <w:r>
+          <w:t xml:space="preserve">Figur </w:t>
+        </w:r>
+        <w:r>
+          <w:rPr>
+            <w:noProof/>
+          </w:rPr>
+          <w:t>1</w:t>
+        </w:r>
+        <w:r>
+          <w:fldChar w:fldCharType="end"/>
+        </w:r>
+        <w:r>
+          <w:t xml:space="preserve"> </w:t>
+        </w:r>
+      </w:ins>
+      <w:r>
+        <w:t xml:space="preserve">kan ses </w:t>
+      </w:r>
+      <w:del w:id="22" w:author="Nicklas Nielsen" w:date="2016-05-02T11:18:00Z">
+        <w:r>
+          <w:delText xml:space="preserve">på </w:delText>
+        </w:r>
+        <w:r>
+          <w:fldChar w:fldCharType="begin"/>
+        </w:r>
+        <w:r>
+          <w:delInstrText xml:space="preserve"> REF _Ref449946387 \h </w:delInstrText>
+        </w:r>
+        <w:r>
+          <w:fldChar w:fldCharType="separate"/>
+        </w:r>
+        <w:r>
+          <w:delText xml:space="preserve">Figur </w:delText>
+        </w:r>
+        <w:r>
+          <w:rPr>
+            <w:noProof/>
+          </w:rPr>
+          <w:delText>1</w:delText>
+        </w:r>
+        <w:r>
+          <w:fldChar w:fldCharType="end"/>
+        </w:r>
+        <w:r>
+          <w:delText xml:space="preserve"> på </w:delText>
+        </w:r>
+      </w:del>
+      <w:r>
+        <w:t xml:space="preserve">en simpel måde for </w:t>
+      </w:r>
+      <w:del w:id="23" w:author="Nicklas Nielsen" w:date="2016-05-02T11:18:00Z">
+        <w:r>
+          <w:delText xml:space="preserve">at give forståelse, </w:delText>
+        </w:r>
+      </w:del>
+      <w:r>
+        <w:t>hvordan der navigeres rundt</w:t>
+      </w:r>
+      <w:ins w:id="24" w:author="Nicklas Nielsen" w:date="2016-05-02T11:18:00Z">
+        <w:r>
+          <w:t xml:space="preserve">, </w:t>
+        </w:r>
+      </w:ins>
+      <w:ins w:id="25" w:author="Nicklas Nielsen" w:date="2016-05-02T11:20:00Z">
+        <w:r>
+          <w:t>i</w:t>
+        </w:r>
+      </w:ins>
+      <w:ins w:id="26" w:author="Nicklas Nielsen" w:date="2016-05-02T11:18:00Z">
+        <w:r>
+          <w:t xml:space="preserve">mellem login og Forretningsmanager og </w:t>
+        </w:r>
+        <w:proofErr w:type="spellStart"/>
+        <w:r>
+          <w:t>Admin</w:t>
+        </w:r>
+        <w:proofErr w:type="spellEnd"/>
+        <w:r>
+          <w:t xml:space="preserve"> for at give forståelse</w:t>
+        </w:r>
+      </w:ins>
+      <w:r>
+        <w:t xml:space="preserve">. </w:t>
+      </w:r>
+      <w:del w:id="27" w:author="Nicklas Nielsen" w:date="2016-05-02T11:23:00Z">
+        <w:r>
+          <w:delText xml:space="preserve">Forretningsmanager og admin har også flere funktionaliter, men på </w:delText>
+        </w:r>
+        <w:r>
+          <w:fldChar w:fldCharType="begin"/>
+        </w:r>
+        <w:r>
+          <w:delInstrText xml:space="preserve"> REF _Ref449946387 \h </w:delInstrText>
+        </w:r>
+        <w:r>
+          <w:fldChar w:fldCharType="separate"/>
+        </w:r>
+        <w:r>
+          <w:delText xml:space="preserve">Figur </w:delText>
+        </w:r>
+        <w:r>
+          <w:rPr>
+            <w:noProof/>
+          </w:rPr>
+          <w:delText>1</w:delText>
+        </w:r>
+        <w:r>
+          <w:fldChar w:fldCharType="end"/>
+        </w:r>
+        <w:r>
+          <w:delText xml:space="preserve"> bliver der kun vist hvordan der bliver skiftet mellem dem.</w:delText>
+        </w:r>
+      </w:del>
     </w:p>
     <w:p>
       <w:pPr>
         <w:keepNext/>
       </w:pPr>
       <w:r>
-        <w:object w:dxaOrig="7591" w:dyaOrig="4726">
+        <w:object w:dxaOrig="7591" w:dyaOrig="4726" w14:anchorId="63577704">
           <v:shapetype id="_x0000_t75" coordsize="21600,21600" o:spt="75" o:preferrelative="t" path="m@4@5l@4@11@9@11@9@5xe" filled="f" stroked="f">
             <v:stroke joinstyle="miter"/>
             <v:formulas>
@@ -136,10 +334,10 @@
             <v:path o:extrusionok="f" gradientshapeok="t" o:connecttype="rect"/>
             <o:lock v:ext="edit" aspectratio="t"/>
           </v:shapetype>
-          <v:shape id="_x0000_i1029" type="#_x0000_t75" style="width:379.5pt;height:236.25pt" o:ole="">
+          <v:shape id="_x0000_i1025" type="#_x0000_t75" style="width:379.8pt;height:236.4pt" o:ole="">
             <v:imagedata r:id="rId5" o:title=""/>
           </v:shape>
-          <o:OLEObject Type="Embed" ProgID="Visio.Drawing.15" ShapeID="_x0000_i1029" DrawAspect="Content" ObjectID="_1523689742" r:id="rId6"/>
+          <o:OLEObject Type="Embed" ProgID="Visio.Drawing.15" ShapeID="_x0000_i1025" DrawAspect="Content" ObjectID="_1523693737" r:id="rId6"/>
         </w:object>
       </w:r>
     </w:p>
@@ -147,20 +345,33 @@
       <w:pPr>
         <w:pStyle w:val="Caption"/>
       </w:pPr>
-      <w:bookmarkStart w:id="0" w:name="_Ref449946366"/>
-      <w:bookmarkStart w:id="1" w:name="_Ref449946387"/>
+      <w:bookmarkStart w:id="28" w:name="_Ref449946387"/>
+      <w:bookmarkStart w:id="29" w:name="_Ref449946366"/>
       <w:r>
         <w:t xml:space="preserve">Figur </w:t>
       </w:r>
-      <w:fldSimple w:instr=" SEQ Figur \* ARABIC ">
-        <w:r>
-          <w:rPr>
-            <w:noProof/>
-          </w:rPr>
-          <w:t>1</w:t>
-        </w:r>
-      </w:fldSimple>
-      <w:bookmarkEnd w:id="1"/>
+      <w:r>
+        <w:fldChar w:fldCharType="begin"/>
+      </w:r>
+      <w:r>
+        <w:instrText xml:space="preserve"> SEQ Figur \* ARABIC </w:instrText>
+      </w:r>
+      <w:r>
+        <w:fldChar w:fldCharType="separate"/>
+      </w:r>
+      <w:r>
+        <w:rPr>
+          <w:noProof/>
+        </w:rPr>
+        <w:t>1</w:t>
+      </w:r>
+      <w:r>
+        <w:rPr>
+          <w:noProof/>
+        </w:rPr>
+        <w:fldChar w:fldCharType="end"/>
+      </w:r>
+      <w:bookmarkEnd w:id="28"/>
       <w:r>
         <w:t xml:space="preserve">- </w:t>
       </w:r>
@@ -172,7 +383,7 @@
       <w:r>
         <w:t xml:space="preserve"> Forsimpling af navigation i administration</w:t>
       </w:r>
-      <w:bookmarkEnd w:id="0"/>
+      <w:bookmarkEnd w:id="29"/>
     </w:p>
     <w:p>
       <w:r>
@@ -206,8 +417,17 @@
       </w:r>
     </w:p>
     <w:p>
-      <w:r>
-        <w:t xml:space="preserve">Forbruger delen har ikke noget log in, og man kommer ind direkte til </w:t>
+      <w:commentRangeStart w:id="30"/>
+      <w:r>
+        <w:t>Forbruger delen har ikke noget log</w:t>
+      </w:r>
+      <w:del w:id="31" w:author="Nicklas Nielsen" w:date="2016-05-02T11:24:00Z">
+        <w:r>
+          <w:delText xml:space="preserve"> </w:delText>
+        </w:r>
+      </w:del>
+      <w:r>
+        <w:t xml:space="preserve">in, og man kommer ind direkte til </w:t>
       </w:r>
       <w:proofErr w:type="spellStart"/>
       <w:r>
@@ -215,7 +435,22 @@
       </w:r>
       <w:proofErr w:type="spellEnd"/>
       <w:r>
-        <w:t>, hvor man så kan bruge funktionaliteterne med det samme.</w:t>
+        <w:t xml:space="preserve">, hvor man så kan bruge </w:t>
+      </w:r>
+      <w:proofErr w:type="spellStart"/>
+      <w:r>
+        <w:t>funktionaliteterne</w:t>
+      </w:r>
+      <w:proofErr w:type="spellEnd"/>
+      <w:r>
+        <w:t xml:space="preserve"> med det samme.</w:t>
+      </w:r>
+      <w:commentRangeEnd w:id="30"/>
+      <w:r>
+        <w:rPr>
+          <w:rStyle w:val="CommentReference"/>
+        </w:rPr>
+        <w:commentReference w:id="30"/>
       </w:r>
     </w:p>
     <w:p>
@@ -230,8 +465,6 @@
       <w:r>
         <w:t xml:space="preserve"> for Forbruger</w:t>
       </w:r>
-      <w:bookmarkStart w:id="2" w:name="_GoBack"/>
-      <w:bookmarkEnd w:id="2"/>
     </w:p>
     <w:p>
       <w:r>
@@ -300,14 +533,33 @@
       </w:r>
       <w:proofErr w:type="spellEnd"/>
       <w:r>
-        <w:t xml:space="preserve"> nyt produkt, søg efter produkt eller indkøbsliste.</w:t>
-      </w:r>
-      <w:r>
         <w:t xml:space="preserve"> </w:t>
       </w:r>
+      <w:del w:id="32" w:author="Nicklas Nielsen" w:date="2016-05-02T11:28:00Z">
+        <w:r>
+          <w:delText xml:space="preserve">nyt </w:delText>
+        </w:r>
+      </w:del>
+      <w:ins w:id="33" w:author="Nicklas Nielsen" w:date="2016-05-02T11:28:00Z">
+        <w:r>
+          <w:t>Tilføj</w:t>
+        </w:r>
+        <w:r>
+          <w:t xml:space="preserve"> </w:t>
+        </w:r>
+      </w:ins>
+      <w:r>
+        <w:t>produkt, søg efter produkt eller indkøbsliste.</w:t>
+      </w:r>
+      <w:r>
+        <w:t xml:space="preserve"> </w:t>
+      </w:r>
+      <w:bookmarkStart w:id="34" w:name="_GoBack"/>
+      <w:bookmarkEnd w:id="34"/>
     </w:p>
     <w:p>
       <w:r>
+        <w:lastRenderedPageBreak/>
         <w:t xml:space="preserve">For at alle knapper er ens for programmet, er der lavet en </w:t>
       </w:r>
       <w:proofErr w:type="spellStart"/>
@@ -351,6 +603,44 @@
     </w:sectPr>
   </w:body>
 </w:document>
+</file>
+
+<file path=word/comments.xml><?xml version="1.0" encoding="utf-8"?>
+<w:comments xmlns:wpc="http://schemas.microsoft.com/office/word/2010/wordprocessingCanvas" xmlns:mc="http://schemas.openxmlformats.org/markup-compatibility/2006" xmlns:o="urn:schemas-microsoft-com:office:office" xmlns:r="http://schemas.openxmlformats.org/officeDocument/2006/relationships" xmlns:m="http://schemas.openxmlformats.org/officeDocument/2006/math" xmlns:v="urn:schemas-microsoft-com:vml" xmlns:wp14="http://schemas.microsoft.com/office/word/2010/wordprocessingDrawing" xmlns:wp="http://schemas.openxmlformats.org/drawingml/2006/wordprocessingDrawing" xmlns:w10="urn:schemas-microsoft-com:office:word" xmlns:w="http://schemas.openxmlformats.org/wordprocessingml/2006/main" xmlns:w14="http://schemas.microsoft.com/office/word/2010/wordml" xmlns:w15="http://schemas.microsoft.com/office/word/2012/wordml" xmlns:wpg="http://schemas.microsoft.com/office/word/2010/wordprocessingGroup" xmlns:wpi="http://schemas.microsoft.com/office/word/2010/wordprocessingInk" xmlns:wne="http://schemas.microsoft.com/office/word/2006/wordml" xmlns:wps="http://schemas.microsoft.com/office/word/2010/wordprocessingShape" mc:Ignorable="w14 w15 wp14">
+  <w:comment w:id="30" w:author="Nicklas Nielsen" w:date="2016-05-02T11:25:00Z" w:initials="NN">
+    <w:p>
+      <w:pPr>
+        <w:pStyle w:val="CommentText"/>
+      </w:pPr>
+      <w:r>
+        <w:rPr>
+          <w:rStyle w:val="CommentReference"/>
+        </w:rPr>
+        <w:annotationRef/>
+      </w:r>
+      <w:r>
+        <w:t xml:space="preserve">Måske noget forklaring om hvorfor forbruger delen ikke har noget login </w:t>
+      </w:r>
+      <w:r>
+        <w:sym w:font="Wingdings" w:char="F04A"/>
+      </w:r>
+    </w:p>
+  </w:comment>
+</w:comments>
+</file>
+
+<file path=word/commentsExtended.xml><?xml version="1.0" encoding="utf-8"?>
+<w15:commentsEx xmlns:wpc="http://schemas.microsoft.com/office/word/2010/wordprocessingCanvas" xmlns:mc="http://schemas.openxmlformats.org/markup-compatibility/2006" xmlns:o="urn:schemas-microsoft-com:office:office" xmlns:r="http://schemas.openxmlformats.org/officeDocument/2006/relationships" xmlns:m="http://schemas.openxmlformats.org/officeDocument/2006/math" xmlns:v="urn:schemas-microsoft-com:vml" xmlns:wp14="http://schemas.microsoft.com/office/word/2010/wordprocessingDrawing" xmlns:wp="http://schemas.openxmlformats.org/drawingml/2006/wordprocessingDrawing" xmlns:w10="urn:schemas-microsoft-com:office:word" xmlns:w="http://schemas.openxmlformats.org/wordprocessingml/2006/main" xmlns:w14="http://schemas.microsoft.com/office/word/2010/wordml" xmlns:w15="http://schemas.microsoft.com/office/word/2012/wordml" xmlns:wpg="http://schemas.microsoft.com/office/word/2010/wordprocessingGroup" xmlns:wpi="http://schemas.microsoft.com/office/word/2010/wordprocessingInk" xmlns:wne="http://schemas.microsoft.com/office/word/2006/wordml" xmlns:wps="http://schemas.microsoft.com/office/word/2010/wordprocessingShape" mc:Ignorable="w14 w15 wp14">
+  <w15:commentEx w15:paraId="4C4625E1" w15:done="0"/>
+</w15:commentsEx>
+</file>
+
+<file path=word/people.xml><?xml version="1.0" encoding="utf-8"?>
+<w15:people xmlns:wpc="http://schemas.microsoft.com/office/word/2010/wordprocessingCanvas" xmlns:mc="http://schemas.openxmlformats.org/markup-compatibility/2006" xmlns:o="urn:schemas-microsoft-com:office:office" xmlns:r="http://schemas.openxmlformats.org/officeDocument/2006/relationships" xmlns:m="http://schemas.openxmlformats.org/officeDocument/2006/math" xmlns:v="urn:schemas-microsoft-com:vml" xmlns:wp14="http://schemas.microsoft.com/office/word/2010/wordprocessingDrawing" xmlns:wp="http://schemas.openxmlformats.org/drawingml/2006/wordprocessingDrawing" xmlns:w10="urn:schemas-microsoft-com:office:word" xmlns:w="http://schemas.openxmlformats.org/wordprocessingml/2006/main" xmlns:w14="http://schemas.microsoft.com/office/word/2010/wordml" xmlns:w15="http://schemas.microsoft.com/office/word/2012/wordml" xmlns:wpg="http://schemas.microsoft.com/office/word/2010/wordprocessingGroup" xmlns:wpi="http://schemas.microsoft.com/office/word/2010/wordprocessingInk" xmlns:wne="http://schemas.microsoft.com/office/word/2006/wordml" xmlns:wps="http://schemas.microsoft.com/office/word/2010/wordprocessingShape" mc:Ignorable="w14 w15 wp14">
+  <w15:person w15:author="Nicklas Nielsen">
+    <w15:presenceInfo w15:providerId="Windows Live" w15:userId="9c54dd57f7133cce"/>
+  </w15:person>
+</w15:people>
 </file>
 
 <file path=word/styles.xml><?xml version="1.0" encoding="utf-8"?>
@@ -793,6 +1083,104 @@
       <w:szCs w:val="18"/>
     </w:rPr>
   </w:style>
+  <w:style w:type="character" w:styleId="CommentReference">
+    <w:name w:val="annotation reference"/>
+    <w:basedOn w:val="DefaultParagraphFont"/>
+    <w:uiPriority w:val="99"/>
+    <w:semiHidden/>
+    <w:unhideWhenUsed/>
+    <w:rsid w:val="002A6B7A"/>
+    <w:rPr>
+      <w:sz w:val="16"/>
+      <w:szCs w:val="16"/>
+    </w:rPr>
+  </w:style>
+  <w:style w:type="paragraph" w:styleId="CommentText">
+    <w:name w:val="annotation text"/>
+    <w:basedOn w:val="Normal"/>
+    <w:link w:val="CommentTextChar"/>
+    <w:uiPriority w:val="99"/>
+    <w:semiHidden/>
+    <w:unhideWhenUsed/>
+    <w:rsid w:val="002A6B7A"/>
+    <w:pPr>
+      <w:spacing w:line="240" w:lineRule="auto"/>
+    </w:pPr>
+    <w:rPr>
+      <w:sz w:val="20"/>
+      <w:szCs w:val="20"/>
+    </w:rPr>
+  </w:style>
+  <w:style w:type="character" w:customStyle="1" w:styleId="CommentTextChar">
+    <w:name w:val="Comment Text Char"/>
+    <w:basedOn w:val="DefaultParagraphFont"/>
+    <w:link w:val="CommentText"/>
+    <w:uiPriority w:val="99"/>
+    <w:semiHidden/>
+    <w:rsid w:val="002A6B7A"/>
+    <w:rPr>
+      <w:sz w:val="20"/>
+      <w:szCs w:val="20"/>
+    </w:rPr>
+  </w:style>
+  <w:style w:type="paragraph" w:styleId="CommentSubject">
+    <w:name w:val="annotation subject"/>
+    <w:basedOn w:val="CommentText"/>
+    <w:next w:val="CommentText"/>
+    <w:link w:val="CommentSubjectChar"/>
+    <w:uiPriority w:val="99"/>
+    <w:semiHidden/>
+    <w:unhideWhenUsed/>
+    <w:rsid w:val="002A6B7A"/>
+    <w:rPr>
+      <w:b/>
+      <w:bCs/>
+    </w:rPr>
+  </w:style>
+  <w:style w:type="character" w:customStyle="1" w:styleId="CommentSubjectChar">
+    <w:name w:val="Comment Subject Char"/>
+    <w:basedOn w:val="CommentTextChar"/>
+    <w:link w:val="CommentSubject"/>
+    <w:uiPriority w:val="99"/>
+    <w:semiHidden/>
+    <w:rsid w:val="002A6B7A"/>
+    <w:rPr>
+      <w:b/>
+      <w:bCs/>
+      <w:sz w:val="20"/>
+      <w:szCs w:val="20"/>
+    </w:rPr>
+  </w:style>
+  <w:style w:type="paragraph" w:styleId="BalloonText">
+    <w:name w:val="Balloon Text"/>
+    <w:basedOn w:val="Normal"/>
+    <w:link w:val="BalloonTextChar"/>
+    <w:uiPriority w:val="99"/>
+    <w:semiHidden/>
+    <w:unhideWhenUsed/>
+    <w:rsid w:val="002A6B7A"/>
+    <w:pPr>
+      <w:spacing w:after="0" w:line="240" w:lineRule="auto"/>
+    </w:pPr>
+    <w:rPr>
+      <w:rFonts w:ascii="Segoe UI" w:hAnsi="Segoe UI" w:cs="Segoe UI"/>
+      <w:sz w:val="18"/>
+      <w:szCs w:val="18"/>
+    </w:rPr>
+  </w:style>
+  <w:style w:type="character" w:customStyle="1" w:styleId="BalloonTextChar">
+    <w:name w:val="Balloon Text Char"/>
+    <w:basedOn w:val="DefaultParagraphFont"/>
+    <w:link w:val="BalloonText"/>
+    <w:uiPriority w:val="99"/>
+    <w:semiHidden/>
+    <w:rsid w:val="002A6B7A"/>
+    <w:rPr>
+      <w:rFonts w:ascii="Segoe UI" w:hAnsi="Segoe UI" w:cs="Segoe UI"/>
+      <w:sz w:val="18"/>
+      <w:szCs w:val="18"/>
+    </w:rPr>
+  </w:style>
 </w:styles>
 </file>
 
@@ -1062,7 +1450,7 @@
 </file>
 
 <file path=customXml/itemProps1.xml><?xml version="1.0" encoding="utf-8"?>
-<ds:datastoreItem xmlns:ds="http://schemas.openxmlformats.org/officeDocument/2006/customXml" ds:itemID="{D13834BE-86B6-4973-AD54-A793F0A905A4}">
+<ds:datastoreItem xmlns:ds="http://schemas.openxmlformats.org/officeDocument/2006/customXml" ds:itemID="{DF236440-16F4-4BFF-80E7-3C686CA6C7A3}">
   <ds:schemaRefs>
     <ds:schemaRef ds:uri="http://schemas.openxmlformats.org/officeDocument/2006/bibliography"/>
   </ds:schemaRefs>

</xml_diff>

<commit_message>
Statediagrammer for GUI.vsdx lavet og statediagrammer sat ind i gui valg
</commit_message>
<xml_diff>
--- a/Rapport/Gui design valg.docx
+++ b/Rapport/Gui design valg.docx
@@ -16,305 +16,120 @@
         <w:t xml:space="preserve"> WPF</w:t>
       </w:r>
       <w:r>
+        <w:t xml:space="preserve"> for at designe </w:t>
+      </w:r>
+      <w:proofErr w:type="spellStart"/>
+      <w:proofErr w:type="gramStart"/>
+      <w:r>
+        <w:t>GUI’en,</w:t>
+      </w:r>
+      <w:r>
+        <w:t>Da</w:t>
+      </w:r>
+      <w:proofErr w:type="spellEnd"/>
+      <w:proofErr w:type="gramEnd"/>
+      <w:r>
+        <w:t xml:space="preserve"> der i 4. semester GUI fag er blevet etableret erfaring med WPF.</w:t>
+      </w:r>
+      <w:r>
+        <w:t xml:space="preserve">. </w:t>
+      </w:r>
+    </w:p>
+    <w:p>
+      <w:r>
+        <w:t xml:space="preserve">Pristjek220 er blevet lavet med to forskellige </w:t>
+      </w:r>
+      <w:proofErr w:type="spellStart"/>
+      <w:r>
+        <w:t>GUI’er</w:t>
+      </w:r>
+      <w:proofErr w:type="spellEnd"/>
+      <w:r>
+        <w:t>; en til forbrugerne og en til administration</w:t>
+      </w:r>
+      <w:r>
+        <w:t xml:space="preserve">. Administrations delen består af </w:t>
+      </w:r>
+      <w:r>
+        <w:t>et login vindue hvor efter man bliver di</w:t>
+      </w:r>
+      <w:r>
+        <w:t xml:space="preserve">rigeret til </w:t>
+      </w:r>
+      <w:r>
+        <w:t>Forretningsmanager</w:t>
+      </w:r>
+      <w:r>
         <w:t xml:space="preserve"> </w:t>
       </w:r>
-      <w:del w:id="0" w:author="Nicklas Nielsen" w:date="2016-05-02T10:51:00Z">
-        <w:r>
-          <w:delText xml:space="preserve">i Visual Studio </w:delText>
-        </w:r>
-      </w:del>
-      <w:r>
-        <w:t xml:space="preserve">for at designe </w:t>
-      </w:r>
-      <w:proofErr w:type="spellStart"/>
-      <w:proofErr w:type="gramStart"/>
-      <w:r>
-        <w:t>GUI’en,</w:t>
-      </w:r>
-      <w:del w:id="1" w:author="Nicklas Nielsen" w:date="2016-05-02T10:51:00Z">
-        <w:r>
-          <w:delText xml:space="preserve"> </w:delText>
-        </w:r>
-      </w:del>
-      <w:ins w:id="2" w:author="Nicklas Nielsen" w:date="2016-05-02T10:51:00Z">
-        <w:r>
-          <w:t>Da</w:t>
-        </w:r>
-        <w:proofErr w:type="spellEnd"/>
-        <w:proofErr w:type="gramEnd"/>
-        <w:r>
-          <w:t xml:space="preserve"> der i 4. </w:t>
-        </w:r>
-      </w:ins>
-      <w:ins w:id="3" w:author="Nicklas Nielsen" w:date="2016-05-02T10:52:00Z">
-        <w:r>
-          <w:t>semester GUI fag er blevet etableret erfaring med WPF.</w:t>
-        </w:r>
-      </w:ins>
-      <w:del w:id="4" w:author="Nicklas Nielsen" w:date="2016-05-02T10:51:00Z">
-        <w:r>
-          <w:delText>da det program og metode der er blevet undervist i</w:delText>
-        </w:r>
-      </w:del>
+      <w:r>
+        <w:t xml:space="preserve">eller </w:t>
+      </w:r>
+      <w:proofErr w:type="spellStart"/>
+      <w:r>
+        <w:t>Admin</w:t>
+      </w:r>
+      <w:proofErr w:type="spellEnd"/>
+      <w:r>
+        <w:t xml:space="preserve"> afhængig af hvilket login der benyttes</w:t>
+      </w:r>
       <w:r>
         <w:t xml:space="preserve">. </w:t>
       </w:r>
-    </w:p>
-    <w:p>
-      <w:ins w:id="5" w:author="Nicklas Nielsen" w:date="2016-05-02T10:56:00Z">
-        <w:r>
-          <w:t xml:space="preserve">Pristjek220 er blevet lavet med to forskellige </w:t>
-        </w:r>
-        <w:proofErr w:type="spellStart"/>
-        <w:r>
-          <w:t>GUI’er</w:t>
-        </w:r>
-      </w:ins>
-      <w:proofErr w:type="spellEnd"/>
-      <w:ins w:id="6" w:author="Nicklas Nielsen" w:date="2016-05-02T10:58:00Z">
-        <w:r>
-          <w:t>;</w:t>
-        </w:r>
-      </w:ins>
-      <w:ins w:id="7" w:author="Nicklas Nielsen" w:date="2016-05-02T10:56:00Z">
-        <w:r>
-          <w:t xml:space="preserve"> en til forbrugerne og en til </w:t>
-        </w:r>
-      </w:ins>
-      <w:ins w:id="8" w:author="Nicklas Nielsen" w:date="2016-05-02T10:57:00Z">
-        <w:r>
-          <w:t>administration</w:t>
-        </w:r>
-      </w:ins>
-      <w:del w:id="9" w:author="Nicklas Nielsen" w:date="2016-05-02T10:56:00Z">
-        <w:r>
-          <w:delText xml:space="preserve">Selve programmet er delt op i en </w:delText>
-        </w:r>
-        <w:r>
-          <w:delText>administrations</w:delText>
-        </w:r>
-        <w:r>
-          <w:delText xml:space="preserve"> del og en forbruger del</w:delText>
-        </w:r>
-      </w:del>
-      <w:r>
-        <w:t xml:space="preserve">. Administrations delen består af </w:t>
-      </w:r>
-      <w:ins w:id="10" w:author="Nicklas Nielsen" w:date="2016-05-02T10:59:00Z">
-        <w:r>
-          <w:t>et login vindue hvor efter man bliver di</w:t>
-        </w:r>
-        <w:r>
-          <w:t xml:space="preserve">rigeret til </w:t>
-        </w:r>
-      </w:ins>
-      <w:r>
-        <w:t>Forretningsmanager</w:t>
-      </w:r>
       <w:r>
         <w:t xml:space="preserve"> </w:t>
       </w:r>
-      <w:del w:id="11" w:author="Nicklas Nielsen" w:date="2016-05-02T11:00:00Z">
-        <w:r>
-          <w:delText xml:space="preserve">og </w:delText>
-        </w:r>
-      </w:del>
-      <w:ins w:id="12" w:author="Nicklas Nielsen" w:date="2016-05-02T11:00:00Z">
-        <w:r>
-          <w:t>eller</w:t>
-        </w:r>
-        <w:r>
-          <w:t xml:space="preserve"> </w:t>
-        </w:r>
-      </w:ins>
-      <w:del w:id="13" w:author="Nicklas Nielsen" w:date="2016-05-02T11:01:00Z">
-        <w:r>
-          <w:delText>a</w:delText>
-        </w:r>
-        <w:r>
-          <w:delText>dmin</w:delText>
-        </w:r>
-      </w:del>
-      <w:proofErr w:type="spellStart"/>
-      <w:ins w:id="14" w:author="Nicklas Nielsen" w:date="2016-05-02T11:01:00Z">
-        <w:r>
-          <w:t>A</w:t>
-        </w:r>
-        <w:r>
-          <w:t>dmin</w:t>
-        </w:r>
-        <w:proofErr w:type="spellEnd"/>
-        <w:r>
-          <w:t xml:space="preserve"> </w:t>
-        </w:r>
-      </w:ins>
-      <w:ins w:id="15" w:author="Nicklas Nielsen" w:date="2016-05-02T11:00:00Z">
-        <w:r>
-          <w:t>afhængig af hvilket login der b</w:t>
-        </w:r>
-      </w:ins>
-      <w:ins w:id="16" w:author="Nicklas Nielsen" w:date="2016-05-02T11:01:00Z">
-        <w:r>
-          <w:t>enyttes</w:t>
-        </w:r>
-      </w:ins>
-      <w:del w:id="17" w:author="Nicklas Nielsen" w:date="2016-05-02T11:10:00Z">
-        <w:r>
-          <w:delText>, hvor der er lagt en login foran, så man skal have brugernavn og kode for at kunne rette i nogle af dem</w:delText>
-        </w:r>
-      </w:del>
+      <w:r>
+        <w:t xml:space="preserve">På </w:t>
+      </w:r>
+      <w:r>
+        <w:fldChar w:fldCharType="begin"/>
+      </w:r>
+      <w:r>
+        <w:instrText xml:space="preserve"> REF _Ref449946387 \h </w:instrText>
+      </w:r>
+      <w:r>
+        <w:fldChar w:fldCharType="separate"/>
+      </w:r>
+      <w:r>
+        <w:t xml:space="preserve">Figur </w:t>
+      </w:r>
+      <w:r>
+        <w:rPr>
+          <w:noProof/>
+        </w:rPr>
+        <w:t>1</w:t>
+      </w:r>
+      <w:r>
+        <w:fldChar w:fldCharType="end"/>
+      </w:r>
+      <w:r>
+        <w:t xml:space="preserve"> </w:t>
+      </w:r>
+      <w:r>
+        <w:t>kan ses en simpel måde for hvordan der navigeres rundt</w:t>
+      </w:r>
+      <w:r>
+        <w:t xml:space="preserve">, imellem login og Forretningsmanager og </w:t>
+      </w:r>
+      <w:proofErr w:type="spellStart"/>
+      <w:r>
+        <w:t>Admin</w:t>
+      </w:r>
+      <w:proofErr w:type="spellEnd"/>
+      <w:r>
+        <w:t xml:space="preserve"> for at give forståelse</w:t>
+      </w:r>
       <w:r>
         <w:t xml:space="preserve">. </w:t>
       </w:r>
-      <w:r>
-        <w:t xml:space="preserve"> </w:t>
-      </w:r>
-      <w:del w:id="18" w:author="Nicklas Nielsen" w:date="2016-05-02T11:17:00Z">
-        <w:r>
-          <w:delText xml:space="preserve">Det </w:delText>
-        </w:r>
-      </w:del>
-      <w:ins w:id="19" w:author="Nicklas Nielsen" w:date="2016-05-02T11:17:00Z">
-        <w:r>
-          <w:t>På</w:t>
-        </w:r>
-        <w:r>
-          <w:t xml:space="preserve"> </w:t>
-        </w:r>
-      </w:ins>
-      <w:ins w:id="20" w:author="Nicklas Nielsen" w:date="2016-05-02T11:18:00Z">
-        <w:r>
-          <w:fldChar w:fldCharType="begin"/>
-        </w:r>
-        <w:r>
-          <w:instrText xml:space="preserve"> REF _Ref449946387 \h </w:instrText>
-        </w:r>
-      </w:ins>
-      <w:r>
-        <w:fldChar w:fldCharType="separate"/>
-      </w:r>
-      <w:ins w:id="21" w:author="Nicklas Nielsen" w:date="2016-05-02T11:18:00Z">
-        <w:r>
-          <w:t xml:space="preserve">Figur </w:t>
-        </w:r>
-        <w:r>
-          <w:rPr>
-            <w:noProof/>
-          </w:rPr>
-          <w:t>1</w:t>
-        </w:r>
-        <w:r>
-          <w:fldChar w:fldCharType="end"/>
-        </w:r>
-        <w:r>
-          <w:t xml:space="preserve"> </w:t>
-        </w:r>
-      </w:ins>
-      <w:r>
-        <w:t xml:space="preserve">kan ses </w:t>
-      </w:r>
-      <w:del w:id="22" w:author="Nicklas Nielsen" w:date="2016-05-02T11:18:00Z">
-        <w:r>
-          <w:delText xml:space="preserve">på </w:delText>
-        </w:r>
-        <w:r>
-          <w:fldChar w:fldCharType="begin"/>
-        </w:r>
-        <w:r>
-          <w:delInstrText xml:space="preserve"> REF _Ref449946387 \h </w:delInstrText>
-        </w:r>
-        <w:r>
-          <w:fldChar w:fldCharType="separate"/>
-        </w:r>
-        <w:r>
-          <w:delText xml:space="preserve">Figur </w:delText>
-        </w:r>
-        <w:r>
-          <w:rPr>
-            <w:noProof/>
-          </w:rPr>
-          <w:delText>1</w:delText>
-        </w:r>
-        <w:r>
-          <w:fldChar w:fldCharType="end"/>
-        </w:r>
-        <w:r>
-          <w:delText xml:space="preserve"> på </w:delText>
-        </w:r>
-      </w:del>
-      <w:r>
-        <w:t xml:space="preserve">en simpel måde for </w:t>
-      </w:r>
-      <w:del w:id="23" w:author="Nicklas Nielsen" w:date="2016-05-02T11:18:00Z">
-        <w:r>
-          <w:delText xml:space="preserve">at give forståelse, </w:delText>
-        </w:r>
-      </w:del>
-      <w:r>
-        <w:t>hvordan der navigeres rundt</w:t>
-      </w:r>
-      <w:ins w:id="24" w:author="Nicklas Nielsen" w:date="2016-05-02T11:18:00Z">
-        <w:r>
-          <w:t xml:space="preserve">, </w:t>
-        </w:r>
-      </w:ins>
-      <w:ins w:id="25" w:author="Nicklas Nielsen" w:date="2016-05-02T11:20:00Z">
-        <w:r>
-          <w:t>i</w:t>
-        </w:r>
-      </w:ins>
-      <w:ins w:id="26" w:author="Nicklas Nielsen" w:date="2016-05-02T11:18:00Z">
-        <w:r>
-          <w:t xml:space="preserve">mellem login og Forretningsmanager og </w:t>
-        </w:r>
-        <w:proofErr w:type="spellStart"/>
-        <w:r>
-          <w:t>Admin</w:t>
-        </w:r>
-        <w:proofErr w:type="spellEnd"/>
-        <w:r>
-          <w:t xml:space="preserve"> for at give forståelse</w:t>
-        </w:r>
-      </w:ins>
-      <w:r>
-        <w:t xml:space="preserve">. </w:t>
-      </w:r>
-      <w:del w:id="27" w:author="Nicklas Nielsen" w:date="2016-05-02T11:23:00Z">
-        <w:r>
-          <w:delText xml:space="preserve">Forretningsmanager og admin har også flere funktionaliter, men på </w:delText>
-        </w:r>
-        <w:r>
-          <w:fldChar w:fldCharType="begin"/>
-        </w:r>
-        <w:r>
-          <w:delInstrText xml:space="preserve"> REF _Ref449946387 \h </w:delInstrText>
-        </w:r>
-        <w:r>
-          <w:fldChar w:fldCharType="separate"/>
-        </w:r>
-        <w:r>
-          <w:delText xml:space="preserve">Figur </w:delText>
-        </w:r>
-        <w:r>
-          <w:rPr>
-            <w:noProof/>
-          </w:rPr>
-          <w:delText>1</w:delText>
-        </w:r>
-        <w:r>
-          <w:fldChar w:fldCharType="end"/>
-        </w:r>
-        <w:r>
-          <w:delText xml:space="preserve"> bliver der kun vist hvordan der bliver skiftet mellem dem.</w:delText>
-        </w:r>
-      </w:del>
     </w:p>
     <w:p>
       <w:pPr>
         <w:keepNext/>
       </w:pPr>
       <w:r>
-        <w:object w:dxaOrig="7591" w:dyaOrig="4726" w14:anchorId="63577704">
+        <w:object w:dxaOrig="10051" w:dyaOrig="8176" w14:anchorId="31DBB00A">
           <v:shapetype id="_x0000_t75" coordsize="21600,21600" o:spt="75" o:preferrelative="t" path="m@4@5l@4@11@9@11@9@5xe" filled="f" stroked="f">
             <v:stroke joinstyle="miter"/>
             <v:formulas>
@@ -334,10 +149,10 @@
             <v:path o:extrusionok="f" gradientshapeok="t" o:connecttype="rect"/>
             <o:lock v:ext="edit" aspectratio="t"/>
           </v:shapetype>
-          <v:shape id="_x0000_i1025" type="#_x0000_t75" style="width:379.8pt;height:236.4pt" o:ole="">
+          <v:shape id="_x0000_i1025" type="#_x0000_t75" style="width:406.5pt;height:330.75pt" o:ole="">
             <v:imagedata r:id="rId5" o:title=""/>
           </v:shape>
-          <o:OLEObject Type="Embed" ProgID="Visio.Drawing.15" ShapeID="_x0000_i1025" DrawAspect="Content" ObjectID="_1523693737" r:id="rId6"/>
+          <o:OLEObject Type="Embed" ProgID="Visio.Drawing.15" ShapeID="_x0000_i1025" DrawAspect="Content" ObjectID="_1523695784" r:id="rId6"/>
         </w:object>
       </w:r>
     </w:p>
@@ -345,45 +160,38 @@
       <w:pPr>
         <w:pStyle w:val="Caption"/>
       </w:pPr>
-      <w:bookmarkStart w:id="28" w:name="_Ref449946387"/>
-      <w:bookmarkStart w:id="29" w:name="_Ref449946366"/>
       <w:r>
         <w:t xml:space="preserve">Figur </w:t>
       </w:r>
-      <w:r>
-        <w:fldChar w:fldCharType="begin"/>
-      </w:r>
-      <w:r>
-        <w:instrText xml:space="preserve"> SEQ Figur \* ARABIC </w:instrText>
-      </w:r>
-      <w:r>
-        <w:fldChar w:fldCharType="separate"/>
-      </w:r>
-      <w:r>
-        <w:rPr>
-          <w:noProof/>
-        </w:rPr>
-        <w:t>1</w:t>
-      </w:r>
-      <w:r>
-        <w:rPr>
-          <w:noProof/>
-        </w:rPr>
-        <w:fldChar w:fldCharType="end"/>
-      </w:r>
-      <w:bookmarkEnd w:id="28"/>
-      <w:r>
-        <w:t xml:space="preserve">- </w:t>
-      </w:r>
-      <w:proofErr w:type="spellStart"/>
-      <w:r>
-        <w:t>Flowchart</w:t>
-      </w:r>
-      <w:proofErr w:type="spellEnd"/>
-      <w:r>
-        <w:t xml:space="preserve"> Forsimpling af navigation i administration</w:t>
-      </w:r>
-      <w:bookmarkEnd w:id="29"/>
+      <w:fldSimple w:instr=" SEQ Figur \* ARABIC ">
+        <w:r>
+          <w:rPr>
+            <w:noProof/>
+          </w:rPr>
+          <w:t>1</w:t>
+        </w:r>
+      </w:fldSimple>
+      <w:r>
+        <w:t xml:space="preserve"> - </w:t>
+      </w:r>
+      <w:proofErr w:type="spellStart"/>
+      <w:r>
+        <w:t>Stadiagram</w:t>
+      </w:r>
+      <w:proofErr w:type="spellEnd"/>
+      <w:r>
+        <w:t xml:space="preserve"> simpel navigation</w:t>
+      </w:r>
+    </w:p>
+    <w:p>
+      <w:r>
+        <w:object w:dxaOrig="10051" w:dyaOrig="8176" w14:anchorId="711DEC53">
+          <v:shape id="_x0000_i1026" type="#_x0000_t75" style="width:413.25pt;height:336pt" o:ole="">
+            <v:imagedata r:id="rId7" o:title=""/>
+          </v:shape>
+          <o:OLEObject Type="Embed" ProgID="Visio.Drawing.15" ShapeID="_x0000_i1026" DrawAspect="Content" ObjectID="_1523695785" r:id="rId8"/>
+        </w:object>
+      </w:r>
     </w:p>
     <w:p>
       <w:r>
@@ -402,6 +210,19 @@
         <w:t>Admin</w:t>
       </w:r>
       <w:proofErr w:type="spellEnd"/>
+      <w:r>
+        <w:t xml:space="preserve"> mangler beskrivelse </w:t>
+      </w:r>
+    </w:p>
+    <w:p>
+      <w:r>
+        <w:object w:dxaOrig="11356" w:dyaOrig="8926" w14:anchorId="57080A67">
+          <v:shape id="_x0000_i1027" type="#_x0000_t75" style="width:481.5pt;height:378.75pt" o:ole="">
+            <v:imagedata r:id="rId9" o:title=""/>
+          </v:shape>
+          <o:OLEObject Type="Embed" ProgID="Visio.Drawing.15" ShapeID="_x0000_i1027" DrawAspect="Content" ObjectID="_1523695786" r:id="rId10"/>
+        </w:object>
+      </w:r>
     </w:p>
     <w:p>
       <w:r>
@@ -415,19 +236,14 @@
       <w:r>
         <w:t xml:space="preserve"> for Forretningsmanager </w:t>
       </w:r>
-    </w:p>
-    <w:p>
-      <w:commentRangeStart w:id="30"/>
-      <w:r>
-        <w:t>Forbruger delen har ikke noget log</w:t>
-      </w:r>
-      <w:del w:id="31" w:author="Nicklas Nielsen" w:date="2016-05-02T11:24:00Z">
-        <w:r>
-          <w:delText xml:space="preserve"> </w:delText>
-        </w:r>
-      </w:del>
-      <w:r>
-        <w:t xml:space="preserve">in, og man kommer ind direkte til </w:t>
+      <w:r>
+        <w:t xml:space="preserve">mangler beskrivelse </w:t>
+      </w:r>
+    </w:p>
+    <w:p>
+      <w:commentRangeStart w:id="0"/>
+      <w:r>
+        <w:t xml:space="preserve">Forbruger delen har ikke noget login, og man kommer ind direkte til </w:t>
       </w:r>
       <w:proofErr w:type="spellStart"/>
       <w:r>
@@ -435,23 +251,30 @@
       </w:r>
       <w:proofErr w:type="spellEnd"/>
       <w:r>
-        <w:t xml:space="preserve">, hvor man så kan bruge </w:t>
-      </w:r>
-      <w:proofErr w:type="spellStart"/>
-      <w:r>
-        <w:t>funktionaliteterne</w:t>
-      </w:r>
-      <w:proofErr w:type="spellEnd"/>
-      <w:r>
-        <w:t xml:space="preserve"> med det samme.</w:t>
-      </w:r>
-      <w:commentRangeEnd w:id="30"/>
+        <w:t>, hvor man så kan bruge funktionaliteterne med det samme.</w:t>
+      </w:r>
+      <w:commentRangeEnd w:id="0"/>
       <w:r>
         <w:rPr>
           <w:rStyle w:val="CommentReference"/>
         </w:rPr>
-        <w:commentReference w:id="30"/>
-      </w:r>
+        <w:commentReference w:id="0"/>
+      </w:r>
+      <w:r>
+        <w:t xml:space="preserve"> // mangler forklaring for at den ikke har log in </w:t>
+      </w:r>
+    </w:p>
+    <w:p>
+      <w:r>
+        <w:object w:dxaOrig="13785" w:dyaOrig="9766" w14:anchorId="0FB9F2A2">
+          <v:shape id="_x0000_i1028" type="#_x0000_t75" style="width:481.5pt;height:341.25pt" o:ole="">
+            <v:imagedata r:id="rId13" o:title=""/>
+          </v:shape>
+          <o:OLEObject Type="Embed" ProgID="Visio.Drawing.15" ShapeID="_x0000_i1028" DrawAspect="Content" ObjectID="_1523695787" r:id="rId14"/>
+        </w:object>
+      </w:r>
+      <w:bookmarkStart w:id="1" w:name="_GoBack"/>
+      <w:bookmarkEnd w:id="1"/>
     </w:p>
     <w:p>
       <w:r>
@@ -465,6 +288,9 @@
       <w:r>
         <w:t xml:space="preserve"> for Forbruger</w:t>
       </w:r>
+      <w:r>
+        <w:t xml:space="preserve"> mangler beskrivelse </w:t>
+      </w:r>
     </w:p>
     <w:p>
       <w:r>
@@ -535,31 +361,18 @@
       <w:r>
         <w:t xml:space="preserve"> </w:t>
       </w:r>
-      <w:del w:id="32" w:author="Nicklas Nielsen" w:date="2016-05-02T11:28:00Z">
-        <w:r>
-          <w:delText xml:space="preserve">nyt </w:delText>
-        </w:r>
-      </w:del>
-      <w:ins w:id="33" w:author="Nicklas Nielsen" w:date="2016-05-02T11:28:00Z">
-        <w:r>
-          <w:t>Tilføj</w:t>
-        </w:r>
-        <w:r>
-          <w:t xml:space="preserve"> </w:t>
-        </w:r>
-      </w:ins>
+      <w:r>
+        <w:t xml:space="preserve">Tilføj </w:t>
+      </w:r>
       <w:r>
         <w:t>produkt, søg efter produkt eller indkøbsliste.</w:t>
       </w:r>
       <w:r>
         <w:t xml:space="preserve"> </w:t>
       </w:r>
-      <w:bookmarkStart w:id="34" w:name="_GoBack"/>
-      <w:bookmarkEnd w:id="34"/>
-    </w:p>
-    <w:p>
-      <w:r>
-        <w:lastRenderedPageBreak/>
+    </w:p>
+    <w:p>
+      <w:r>
         <w:t xml:space="preserve">For at alle knapper er ens for programmet, er der lavet en </w:t>
       </w:r>
       <w:proofErr w:type="spellStart"/>
@@ -607,7 +420,7 @@
 
 <file path=word/comments.xml><?xml version="1.0" encoding="utf-8"?>
 <w:comments xmlns:wpc="http://schemas.microsoft.com/office/word/2010/wordprocessingCanvas" xmlns:mc="http://schemas.openxmlformats.org/markup-compatibility/2006" xmlns:o="urn:schemas-microsoft-com:office:office" xmlns:r="http://schemas.openxmlformats.org/officeDocument/2006/relationships" xmlns:m="http://schemas.openxmlformats.org/officeDocument/2006/math" xmlns:v="urn:schemas-microsoft-com:vml" xmlns:wp14="http://schemas.microsoft.com/office/word/2010/wordprocessingDrawing" xmlns:wp="http://schemas.openxmlformats.org/drawingml/2006/wordprocessingDrawing" xmlns:w10="urn:schemas-microsoft-com:office:word" xmlns:w="http://schemas.openxmlformats.org/wordprocessingml/2006/main" xmlns:w14="http://schemas.microsoft.com/office/word/2010/wordml" xmlns:w15="http://schemas.microsoft.com/office/word/2012/wordml" xmlns:wpg="http://schemas.microsoft.com/office/word/2010/wordprocessingGroup" xmlns:wpi="http://schemas.microsoft.com/office/word/2010/wordprocessingInk" xmlns:wne="http://schemas.microsoft.com/office/word/2006/wordml" xmlns:wps="http://schemas.microsoft.com/office/word/2010/wordprocessingShape" mc:Ignorable="w14 w15 wp14">
-  <w:comment w:id="30" w:author="Nicklas Nielsen" w:date="2016-05-02T11:25:00Z" w:initials="NN">
+  <w:comment w:id="0" w:author="Nicklas Nielsen" w:date="2016-05-02T11:25:00Z" w:initials="NN">
     <w:p>
       <w:pPr>
         <w:pStyle w:val="CommentText"/>
@@ -1450,7 +1263,7 @@
 </file>
 
 <file path=customXml/itemProps1.xml><?xml version="1.0" encoding="utf-8"?>
-<ds:datastoreItem xmlns:ds="http://schemas.openxmlformats.org/officeDocument/2006/customXml" ds:itemID="{DF236440-16F4-4BFF-80E7-3C686CA6C7A3}">
+<ds:datastoreItem xmlns:ds="http://schemas.openxmlformats.org/officeDocument/2006/customXml" ds:itemID="{049D30C1-64A3-499D-A3E8-59350E208787}">
   <ds:schemaRefs>
     <ds:schemaRef ds:uri="http://schemas.openxmlformats.org/officeDocument/2006/bibliography"/>
   </ds:schemaRefs>

</xml_diff>